<commit_message>
Changes and Added KT 3 Documents
</commit_message>
<xml_diff>
--- a/KT3/KT3.2/KT3.2.2 Acceptatietest/Acceptatietest v1.0.0.docx
+++ b/KT3/KT3.2/KT3.2.2 Acceptatietest/Acceptatietest v1.0.0.docx
@@ -730,7 +730,7 @@
           <w:r>
             <w:fldChar w:fldCharType="separate"/>
           </w:r>
-          <w:hyperlink w:anchor="_Toc505853001" w:history="1">
+          <w:hyperlink w:anchor="_Toc509214854" w:history="1">
             <w:r>
               <w:rPr>
                 <w:rStyle w:val="Hyperlink"/>
@@ -758,7 +758,7 @@
                 <w:noProof/>
                 <w:webHidden/>
               </w:rPr>
-              <w:instrText xml:space="preserve"> PAGEREF _Toc505853001 \h </w:instrText>
+              <w:instrText xml:space="preserve"> PAGEREF _Toc509214854 \h </w:instrText>
             </w:r>
             <w:r>
               <w:rPr>
@@ -801,14 +801,14 @@
               <w:lang w:val="nl-NL" w:eastAsia="nl-NL"/>
             </w:rPr>
           </w:pPr>
-          <w:hyperlink w:anchor="_Toc505853002" w:history="1">
+          <w:hyperlink w:anchor="_Toc509214855" w:history="1">
             <w:r>
               <w:rPr>
                 <w:rStyle w:val="Hyperlink"/>
                 <w:noProof/>
                 <w:lang w:val="nl-NL"/>
               </w:rPr>
-              <w:t>Vragen</w:t>
+              <w:t>Instructies</w:t>
             </w:r>
             <w:r>
               <w:rPr>
@@ -829,7 +829,7 @@
                 <w:noProof/>
                 <w:webHidden/>
               </w:rPr>
-              <w:instrText xml:space="preserve"> PAGEREF _Toc505853002 \h </w:instrText>
+              <w:instrText xml:space="preserve"> PAGEREF _Toc509214855 \h </w:instrText>
             </w:r>
             <w:r>
               <w:rPr>
@@ -872,7 +872,78 @@
               <w:lang w:val="nl-NL" w:eastAsia="nl-NL"/>
             </w:rPr>
           </w:pPr>
-          <w:hyperlink w:anchor="_Toc505853003" w:history="1">
+          <w:hyperlink w:anchor="_Toc509214856" w:history="1">
+            <w:r>
+              <w:rPr>
+                <w:rStyle w:val="Hyperlink"/>
+                <w:noProof/>
+                <w:lang w:val="nl-NL"/>
+              </w:rPr>
+              <w:t>Vragen</w:t>
+            </w:r>
+            <w:r>
+              <w:rPr>
+                <w:noProof/>
+                <w:webHidden/>
+              </w:rPr>
+              <w:tab/>
+            </w:r>
+            <w:r>
+              <w:rPr>
+                <w:noProof/>
+                <w:webHidden/>
+              </w:rPr>
+              <w:fldChar w:fldCharType="begin"/>
+            </w:r>
+            <w:r>
+              <w:rPr>
+                <w:noProof/>
+                <w:webHidden/>
+              </w:rPr>
+              <w:instrText xml:space="preserve"> PAGEREF _Toc509214856 \h </w:instrText>
+            </w:r>
+            <w:r>
+              <w:rPr>
+                <w:noProof/>
+                <w:webHidden/>
+              </w:rPr>
+            </w:r>
+            <w:r>
+              <w:rPr>
+                <w:noProof/>
+                <w:webHidden/>
+              </w:rPr>
+              <w:fldChar w:fldCharType="separate"/>
+            </w:r>
+            <w:r>
+              <w:rPr>
+                <w:noProof/>
+                <w:webHidden/>
+              </w:rPr>
+              <w:t>2</w:t>
+            </w:r>
+            <w:r>
+              <w:rPr>
+                <w:noProof/>
+                <w:webHidden/>
+              </w:rPr>
+              <w:fldChar w:fldCharType="end"/>
+            </w:r>
+          </w:hyperlink>
+        </w:p>
+        <w:p>
+          <w:pPr>
+            <w:pStyle w:val="Inhopg1"/>
+            <w:tabs>
+              <w:tab w:val="right" w:leader="dot" w:pos="9350"/>
+            </w:tabs>
+            <w:rPr>
+              <w:rFonts w:eastAsiaTheme="minorEastAsia"/>
+              <w:noProof/>
+              <w:lang w:val="nl-NL" w:eastAsia="nl-NL"/>
+            </w:rPr>
+          </w:pPr>
+          <w:hyperlink w:anchor="_Toc509214857" w:history="1">
             <w:r>
               <w:rPr>
                 <w:rStyle w:val="Hyperlink"/>
@@ -900,166 +971,7 @@
                 <w:noProof/>
                 <w:webHidden/>
               </w:rPr>
-              <w:instrText xml:space="preserve"> PAGEREF _Toc505853003 \h </w:instrText>
-            </w:r>
-            <w:r>
-              <w:rPr>
-                <w:noProof/>
-                <w:webHidden/>
-              </w:rPr>
-            </w:r>
-            <w:r>
-              <w:rPr>
-                <w:noProof/>
-                <w:webHidden/>
-              </w:rPr>
-              <w:fldChar w:fldCharType="separate"/>
-            </w:r>
-            <w:r>
-              <w:rPr>
-                <w:noProof/>
-                <w:webHidden/>
-              </w:rPr>
-              <w:t>5</w:t>
-            </w:r>
-            <w:r>
-              <w:rPr>
-                <w:noProof/>
-                <w:webHidden/>
-              </w:rPr>
-              <w:fldChar w:fldCharType="end"/>
-            </w:r>
-          </w:hyperlink>
-        </w:p>
-        <w:p>
-          <w:pPr>
-            <w:pStyle w:val="Inhopg2"/>
-            <w:tabs>
-              <w:tab w:val="right" w:leader="dot" w:pos="9350"/>
-            </w:tabs>
-            <w:rPr>
-              <w:rFonts w:eastAsiaTheme="minorEastAsia"/>
-              <w:noProof/>
-              <w:lang w:val="nl-NL" w:eastAsia="nl-NL"/>
-            </w:rPr>
-          </w:pPr>
-          <w:hyperlink w:anchor="_Toc505853004" w:history="1">
-            <w:r>
-              <w:rPr>
-                <w:rStyle w:val="Hyperlink"/>
-                <w:noProof/>
-                <w:lang w:val="nl-NL"/>
-              </w:rPr>
-              <w:t>Peter strik</w:t>
-            </w:r>
-            <w:r>
-              <w:rPr>
-                <w:noProof/>
-                <w:webHidden/>
-              </w:rPr>
-              <w:tab/>
-            </w:r>
-            <w:r>
-              <w:rPr>
-                <w:noProof/>
-                <w:webHidden/>
-              </w:rPr>
-              <w:fldChar w:fldCharType="begin"/>
-            </w:r>
-            <w:r>
-              <w:rPr>
-                <w:noProof/>
-                <w:webHidden/>
-              </w:rPr>
-              <w:instrText xml:space="preserve"> PAGEREF _Toc505853004 \h </w:instrText>
-            </w:r>
-            <w:r>
-              <w:rPr>
-                <w:noProof/>
-                <w:webHidden/>
-              </w:rPr>
-            </w:r>
-            <w:r>
-              <w:rPr>
-                <w:noProof/>
-                <w:webHidden/>
-              </w:rPr>
-              <w:fldChar w:fldCharType="separate"/>
-            </w:r>
-            <w:r>
-              <w:rPr>
-                <w:noProof/>
-                <w:webHidden/>
-              </w:rPr>
-              <w:t>5</w:t>
-            </w:r>
-            <w:r>
-              <w:rPr>
-                <w:noProof/>
-                <w:webHidden/>
-              </w:rPr>
-              <w:fldChar w:fldCharType="end"/>
-            </w:r>
-          </w:hyperlink>
-        </w:p>
-        <w:p>
-          <w:pPr>
-            <w:pStyle w:val="Inhopg2"/>
-            <w:tabs>
-              <w:tab w:val="left" w:pos="1540"/>
-              <w:tab w:val="right" w:leader="dot" w:pos="9350"/>
-            </w:tabs>
-            <w:rPr>
-              <w:rFonts w:eastAsiaTheme="minorEastAsia"/>
-              <w:noProof/>
-              <w:lang w:val="nl-NL" w:eastAsia="nl-NL"/>
-            </w:rPr>
-          </w:pPr>
-          <w:hyperlink w:anchor="_Toc505853005" w:history="1">
-            <w:r>
-              <w:rPr>
-                <w:rStyle w:val="Hyperlink"/>
-                <w:noProof/>
-                <w:lang w:val="nl-NL"/>
-              </w:rPr>
-              <w:t>Tim Reniers</w:t>
-            </w:r>
-            <w:r>
-              <w:rPr>
-                <w:rFonts w:eastAsiaTheme="minorEastAsia"/>
-                <w:noProof/>
-                <w:lang w:val="nl-NL" w:eastAsia="nl-NL"/>
-              </w:rPr>
-              <w:tab/>
-            </w:r>
-            <w:r>
-              <w:rPr>
-                <w:rStyle w:val="Hyperlink"/>
-                <w:noProof/>
-                <w:lang w:val="nl-NL"/>
-              </w:rPr>
-              <w:t xml:space="preserve">    Kenley Strik</w:t>
-            </w:r>
-            <w:r>
-              <w:rPr>
-                <w:noProof/>
-                <w:webHidden/>
-              </w:rPr>
-              <w:tab/>
-            </w:r>
-            <w:r>
-              <w:rPr>
-                <w:noProof/>
-                <w:webHidden/>
-              </w:rPr>
-              <w:fldChar w:fldCharType="begin"/>
-            </w:r>
-            <w:r>
-              <w:rPr>
-                <w:noProof/>
-                <w:webHidden/>
-              </w:rPr>
-              <w:instrText xml:space="preserve"> PAGEREF _Toc505853005 \h </w:instrText>
+              <w:instrText xml:space="preserve"> PAGEREF _Toc509214857 \h </w:instrText>
             </w:r>
             <w:r>
               <w:rPr>
@@ -1129,7 +1041,7 @@
           <w:lang w:val="nl-NL"/>
         </w:rPr>
       </w:pPr>
-      <w:bookmarkStart w:id="1" w:name="_Toc505853001"/>
+      <w:bookmarkStart w:id="1" w:name="_Toc509214854"/>
       <w:r>
         <w:rPr>
           <w:lang w:val="nl-NL"/>
@@ -1165,32 +1077,55 @@
           <w:lang w:val="nl-NL"/>
         </w:rPr>
       </w:pPr>
-      <w:bookmarkStart w:id="2" w:name="_Toc505853002"/>
+      <w:bookmarkStart w:id="2" w:name="_Toc509214855"/>
+      <w:r>
+        <w:rPr>
+          <w:lang w:val="nl-NL"/>
+        </w:rPr>
+        <w:t>Instructies</w:t>
+      </w:r>
+      <w:bookmarkEnd w:id="2"/>
+    </w:p>
+    <w:p>
+      <w:pPr>
+        <w:rPr>
+          <w:lang w:val="nl-NL"/>
+        </w:rPr>
+      </w:pPr>
+      <w:r>
+        <w:rPr>
+          <w:lang w:val="nl-NL"/>
+        </w:rPr>
+        <w:t>Dit is een test om te kijken of de applicatie voldoet aan de eisen die zijn gesteld door de opdrachtgever. Om deze test succesvol uit te voeren moet er lang elke vraag worden gelopen en worden bekeken of de vraag met een ja of een nee kan worden beantwoord. Bij elke vraag is er een mogelijkheid om een opmerking toe te voegen. Wanneer er nog extra informatie moet worden gegeven kan u er een opmerking bijzetten. De bedoeling is dat elke vraag van de test met een ja kan worden beantwoord om de test te laten slagen. Is dit niet het geval zullen er aanpassingen moeten worden gedaan aan de applicatie en moet de test opnieuw worden uitgevoerd.</w:t>
+      </w:r>
+    </w:p>
+    <w:p>
+      <w:pPr>
+        <w:pStyle w:val="Kop1"/>
+        <w:rPr>
+          <w:lang w:val="nl-NL"/>
+        </w:rPr>
+      </w:pPr>
+      <w:bookmarkStart w:id="3" w:name="_Toc509214856"/>
       <w:r>
         <w:rPr>
           <w:lang w:val="nl-NL"/>
         </w:rPr>
         <w:t>Vragen</w:t>
       </w:r>
-      <w:bookmarkEnd w:id="2"/>
-    </w:p>
-    <w:p>
-      <w:pPr>
-        <w:rPr>
-          <w:lang w:val="nl-NL"/>
-        </w:rPr>
-      </w:pPr>
-      <w:r>
-        <w:rPr>
-          <w:lang w:val="nl-NL"/>
-        </w:rPr>
-        <w:t xml:space="preserve">1. </w:t>
-      </w:r>
-      <w:r>
-        <w:rPr>
-          <w:lang w:val="nl-NL"/>
-        </w:rPr>
-        <w:t>Is er een hamburgermenu?</w:t>
+      <w:bookmarkEnd w:id="3"/>
+    </w:p>
+    <w:p>
+      <w:pPr>
+        <w:rPr>
+          <w:lang w:val="nl-NL"/>
+        </w:rPr>
+      </w:pPr>
+      <w:r>
+        <w:rPr>
+          <w:lang w:val="nl-NL"/>
+        </w:rPr>
+        <w:t>1. Is er een hamburgermenu?</w:t>
       </w:r>
       <w:r>
         <w:rPr>
@@ -1256,19 +1191,7 @@
         <w:rPr>
           <w:lang w:val="nl-NL"/>
         </w:rPr>
-        <w:t>2</w:t>
-      </w:r>
-      <w:r>
-        <w:rPr>
-          <w:lang w:val="nl-NL"/>
-        </w:rPr>
-        <w:t xml:space="preserve">. </w:t>
-      </w:r>
-      <w:r>
-        <w:rPr>
-          <w:lang w:val="nl-NL"/>
-        </w:rPr>
-        <w:t>Heb je een dashboard pagina?</w:t>
+        <w:t>2. Heb je een dashboard pagina?</w:t>
       </w:r>
       <w:r>
         <w:rPr>
@@ -1334,19 +1257,7 @@
         <w:rPr>
           <w:lang w:val="nl-NL"/>
         </w:rPr>
-        <w:t>3</w:t>
-      </w:r>
-      <w:r>
-        <w:rPr>
-          <w:lang w:val="nl-NL"/>
-        </w:rPr>
-        <w:t xml:space="preserve">. </w:t>
-      </w:r>
-      <w:r>
-        <w:rPr>
-          <w:lang w:val="nl-NL"/>
-        </w:rPr>
-        <w:t>Is er een favorieten pagina?</w:t>
+        <w:t>3. Is er een favorieten pagina?</w:t>
       </w:r>
       <w:r>
         <w:rPr>
@@ -1412,19 +1323,7 @@
         <w:rPr>
           <w:lang w:val="nl-NL"/>
         </w:rPr>
-        <w:t>4</w:t>
-      </w:r>
-      <w:r>
-        <w:rPr>
-          <w:lang w:val="nl-NL"/>
-        </w:rPr>
-        <w:t xml:space="preserve">. </w:t>
-      </w:r>
-      <w:r>
-        <w:rPr>
-          <w:lang w:val="nl-NL"/>
-        </w:rPr>
-        <w:t>Is er een recent gezocht pagina?</w:t>
+        <w:t>4. Is er een recent gezocht pagina?</w:t>
       </w:r>
       <w:r>
         <w:rPr>
@@ -1490,19 +1389,8 @@
         <w:rPr>
           <w:lang w:val="nl-NL"/>
         </w:rPr>
-        <w:t>5</w:t>
-      </w:r>
-      <w:r>
-        <w:rPr>
-          <w:lang w:val="nl-NL"/>
-        </w:rPr>
-        <w:t xml:space="preserve">. </w:t>
-      </w:r>
-      <w:r>
-        <w:rPr>
-          <w:lang w:val="nl-NL"/>
-        </w:rPr>
-        <w:t>Is er een help pagina?</w:t>
+        <w:lastRenderedPageBreak/>
+        <w:t>5. Is er een help pagina?</w:t>
       </w:r>
       <w:r>
         <w:rPr>
@@ -1575,20 +1463,311 @@
         <w:rPr>
           <w:lang w:val="nl-NL"/>
         </w:rPr>
+        <w:t>6</w:t>
+      </w:r>
+      <w:r>
+        <w:rPr>
+          <w:lang w:val="nl-NL"/>
+        </w:rPr>
+        <w:t>. Kan je een lijst zien met ketens?</w:t>
+      </w:r>
+      <w:r>
+        <w:rPr>
+          <w:lang w:val="nl-NL"/>
+        </w:rPr>
+        <w:br/>
+        <w:t>- Ja</w:t>
+      </w:r>
+      <w:r>
+        <w:rPr>
+          <w:lang w:val="nl-NL"/>
+        </w:rPr>
+        <w:tab/>
+      </w:r>
+      <w:r>
+        <w:rPr>
+          <w:lang w:val="nl-NL"/>
+        </w:rPr>
+        <w:br/>
+        <w:t>- Nee</w:t>
+      </w:r>
+      <w:r>
+        <w:rPr>
+          <w:lang w:val="nl-NL"/>
+        </w:rPr>
+        <w:br/>
+        <w:t>Opmerking:</w:t>
+      </w:r>
+    </w:p>
+    <w:p>
+      <w:pPr>
+        <w:rPr>
+          <w:lang w:val="nl-NL"/>
+        </w:rPr>
+      </w:pPr>
+      <w:r>
+        <w:rPr>
+          <w:lang w:val="nl-NL"/>
+        </w:rPr>
+        <w:t>_____________________________________________________________________________________</w:t>
+      </w:r>
+    </w:p>
+    <w:p>
+      <w:pPr>
+        <w:rPr>
+          <w:lang w:val="nl-NL"/>
+        </w:rPr>
+      </w:pPr>
+      <w:r>
+        <w:rPr>
+          <w:lang w:val="nl-NL"/>
+        </w:rPr>
+        <w:t>_____________________________________________________________________________________</w:t>
+      </w:r>
+    </w:p>
+    <w:p>
+      <w:pPr>
+        <w:rPr>
+          <w:lang w:val="nl-NL"/>
+        </w:rPr>
+      </w:pPr>
+      <w:r>
+        <w:rPr>
+          <w:lang w:val="nl-NL"/>
+        </w:rPr>
+        <w:t>7</w:t>
+      </w:r>
+      <w:r>
+        <w:rPr>
+          <w:lang w:val="nl-NL"/>
+        </w:rPr>
+        <w:t>. Kan je een keten selecteren en wordt er daardoor de snelste route gepland naar de keten?</w:t>
+      </w:r>
+      <w:r>
+        <w:rPr>
+          <w:lang w:val="nl-NL"/>
+        </w:rPr>
+        <w:br/>
+        <w:t>- Ja</w:t>
+      </w:r>
+      <w:r>
+        <w:rPr>
+          <w:lang w:val="nl-NL"/>
+        </w:rPr>
+        <w:tab/>
+      </w:r>
+      <w:r>
+        <w:rPr>
+          <w:lang w:val="nl-NL"/>
+        </w:rPr>
+        <w:br/>
+        <w:t>- Nee</w:t>
+      </w:r>
+      <w:r>
+        <w:rPr>
+          <w:lang w:val="nl-NL"/>
+        </w:rPr>
+        <w:br/>
+        <w:t>Opmerking:</w:t>
+      </w:r>
+    </w:p>
+    <w:p>
+      <w:pPr>
+        <w:rPr>
+          <w:lang w:val="nl-NL"/>
+        </w:rPr>
+      </w:pPr>
+      <w:r>
+        <w:rPr>
+          <w:lang w:val="nl-NL"/>
+        </w:rPr>
+        <w:t>_____________________________________________________________________________________</w:t>
+      </w:r>
+    </w:p>
+    <w:p>
+      <w:pPr>
+        <w:rPr>
+          <w:lang w:val="nl-NL"/>
+        </w:rPr>
+      </w:pPr>
+      <w:r>
+        <w:rPr>
+          <w:lang w:val="nl-NL"/>
+        </w:rPr>
+        <w:t>_____________________________________________________________________________________</w:t>
+      </w:r>
+    </w:p>
+    <w:p>
+      <w:pPr>
+        <w:rPr>
+          <w:lang w:val="nl-NL"/>
+        </w:rPr>
+      </w:pPr>
+      <w:r>
+        <w:rPr>
+          <w:lang w:val="nl-NL"/>
+        </w:rPr>
+        <w:t>8</w:t>
+      </w:r>
+      <w:r>
+        <w:rPr>
+          <w:lang w:val="nl-NL"/>
+        </w:rPr>
+        <w:t>. Kan je een keten toevoegen aan de lijst met ketens?</w:t>
+      </w:r>
+      <w:r>
+        <w:rPr>
+          <w:lang w:val="nl-NL"/>
+        </w:rPr>
+        <w:br/>
+        <w:t>- Ja</w:t>
+      </w:r>
+      <w:r>
+        <w:rPr>
+          <w:lang w:val="nl-NL"/>
+        </w:rPr>
+        <w:tab/>
+      </w:r>
+      <w:r>
+        <w:rPr>
+          <w:lang w:val="nl-NL"/>
+        </w:rPr>
+        <w:br/>
+        <w:t>- Nee</w:t>
+      </w:r>
+      <w:r>
+        <w:rPr>
+          <w:lang w:val="nl-NL"/>
+        </w:rPr>
+        <w:br/>
+        <w:t>Opmerking:</w:t>
+      </w:r>
+    </w:p>
+    <w:p>
+      <w:pPr>
+        <w:rPr>
+          <w:lang w:val="nl-NL"/>
+        </w:rPr>
+      </w:pPr>
+      <w:r>
+        <w:rPr>
+          <w:lang w:val="nl-NL"/>
+        </w:rPr>
+        <w:t>_____________________________________________________________________________________</w:t>
+      </w:r>
+    </w:p>
+    <w:p>
+      <w:pPr>
+        <w:rPr>
+          <w:lang w:val="nl-NL"/>
+        </w:rPr>
+      </w:pPr>
+      <w:r>
+        <w:rPr>
+          <w:lang w:val="nl-NL"/>
+        </w:rPr>
+        <w:t>_____________________________________________________________________________________</w:t>
+      </w:r>
+    </w:p>
+    <w:p>
+      <w:pPr>
+        <w:rPr>
+          <w:lang w:val="nl-NL"/>
+        </w:rPr>
+      </w:pPr>
+      <w:r>
+        <w:rPr>
+          <w:lang w:val="nl-NL"/>
+        </w:rPr>
+        <w:t>9. Kan je een lijst zien met favorieten?</w:t>
+      </w:r>
+      <w:r>
+        <w:rPr>
+          <w:lang w:val="nl-NL"/>
+        </w:rPr>
+        <w:br/>
+        <w:t>- Ja</w:t>
+      </w:r>
+      <w:r>
+        <w:rPr>
+          <w:lang w:val="nl-NL"/>
+        </w:rPr>
+        <w:tab/>
+      </w:r>
+      <w:r>
+        <w:rPr>
+          <w:lang w:val="nl-NL"/>
+        </w:rPr>
+        <w:br/>
+        <w:t>- Nee</w:t>
+      </w:r>
+      <w:r>
+        <w:rPr>
+          <w:lang w:val="nl-NL"/>
+        </w:rPr>
+        <w:br/>
+        <w:t>Opmerking:</w:t>
+      </w:r>
+    </w:p>
+    <w:p>
+      <w:pPr>
+        <w:rPr>
+          <w:lang w:val="nl-NL"/>
+        </w:rPr>
+      </w:pPr>
+      <w:r>
+        <w:rPr>
+          <w:lang w:val="nl-NL"/>
+        </w:rPr>
+        <w:t>_____________________________________________________________________________________</w:t>
+      </w:r>
+    </w:p>
+    <w:p>
+      <w:pPr>
+        <w:rPr>
+          <w:lang w:val="nl-NL"/>
+        </w:rPr>
+      </w:pPr>
+      <w:r>
+        <w:rPr>
+          <w:lang w:val="nl-NL"/>
+        </w:rPr>
+        <w:t>_____________________________________________________________________________________</w:t>
+      </w:r>
+    </w:p>
+    <w:p>
+      <w:pPr>
+        <w:rPr>
+          <w:lang w:val="nl-NL"/>
+        </w:rPr>
+      </w:pPr>
+    </w:p>
+    <w:p>
+      <w:pPr>
+        <w:rPr>
+          <w:lang w:val="nl-NL"/>
+        </w:rPr>
+      </w:pPr>
+    </w:p>
+    <w:p>
+      <w:pPr>
+        <w:rPr>
+          <w:lang w:val="nl-NL"/>
+        </w:rPr>
+      </w:pPr>
+    </w:p>
+    <w:p>
+      <w:pPr>
+        <w:rPr>
+          <w:lang w:val="nl-NL"/>
+        </w:rPr>
+      </w:pPr>
+      <w:r>
+        <w:rPr>
+          <w:lang w:val="nl-NL"/>
+        </w:rPr>
         <w:lastRenderedPageBreak/>
-        <w:t>6</w:t>
-      </w:r>
-      <w:r>
-        <w:rPr>
-          <w:lang w:val="nl-NL"/>
-        </w:rPr>
-        <w:t xml:space="preserve">. </w:t>
-      </w:r>
-      <w:r>
-        <w:rPr>
-          <w:lang w:val="nl-NL"/>
-        </w:rPr>
-        <w:t>Kan je een lijst zien met ketens?</w:t>
+        <w:t>10. Kan je een keten selecteren in de favorieten lijst en wordt er daardoor de snelste route gepland naar de keten?</w:t>
       </w:r>
       <w:r>
         <w:rPr>
@@ -1654,13 +1833,7 @@
         <w:rPr>
           <w:lang w:val="nl-NL"/>
         </w:rPr>
-        <w:t>7</w:t>
-      </w:r>
-      <w:r>
-        <w:rPr>
-          <w:lang w:val="nl-NL"/>
-        </w:rPr>
-        <w:t>. Kan je een keten selecteren en wordt er daardoor de snelste route gepland naar de keten?</w:t>
+        <w:t>11. Kan je een keten toevoegen aan de lijst met favorieten?</w:t>
       </w:r>
       <w:r>
         <w:rPr>
@@ -1726,24 +1899,13 @@
         <w:rPr>
           <w:lang w:val="nl-NL"/>
         </w:rPr>
-        <w:t>8</w:t>
-      </w:r>
-      <w:r>
-        <w:rPr>
-          <w:lang w:val="nl-NL"/>
-        </w:rPr>
-        <w:t>. Kan je een keten toevoegen aan de lijst met ketens?</w:t>
-      </w:r>
-      <w:r>
-        <w:rPr>
-          <w:lang w:val="nl-NL"/>
-        </w:rPr>
-        <w:br/>
-      </w:r>
-      <w:r>
-        <w:rPr>
-          <w:lang w:val="nl-NL"/>
-        </w:rPr>
+        <w:t>12. Kan je een keten verwijderen van de lijst met favorieten?</w:t>
+      </w:r>
+      <w:r>
+        <w:rPr>
+          <w:lang w:val="nl-NL"/>
+        </w:rPr>
+        <w:br/>
         <w:t>- Ja</w:t>
       </w:r>
       <w:r>
@@ -1803,19 +1965,7 @@
         <w:rPr>
           <w:lang w:val="nl-NL"/>
         </w:rPr>
-        <w:t>9</w:t>
-      </w:r>
-      <w:r>
-        <w:rPr>
-          <w:lang w:val="nl-NL"/>
-        </w:rPr>
-        <w:t xml:space="preserve">. </w:t>
-      </w:r>
-      <w:r>
-        <w:rPr>
-          <w:lang w:val="nl-NL"/>
-        </w:rPr>
-        <w:t>Kan je een lijst zien met favorieten?</w:t>
+        <w:t>13. Kan je een lijst zien met recent gezochte ketens?</w:t>
       </w:r>
       <w:r>
         <w:rPr>
@@ -1881,25 +2031,7 @@
         <w:rPr>
           <w:lang w:val="nl-NL"/>
         </w:rPr>
-        <w:t>10</w:t>
-      </w:r>
-      <w:r>
-        <w:rPr>
-          <w:lang w:val="nl-NL"/>
-        </w:rPr>
-        <w:t xml:space="preserve">. Kan je een keten selecteren </w:t>
-      </w:r>
-      <w:r>
-        <w:rPr>
-          <w:lang w:val="nl-NL"/>
-        </w:rPr>
-        <w:t xml:space="preserve">in de favorieten lijst </w:t>
-      </w:r>
-      <w:r>
-        <w:rPr>
-          <w:lang w:val="nl-NL"/>
-        </w:rPr>
-        <w:t>en wordt er daardoor de snelste route gepland naar de keten?</w:t>
+        <w:t>14. Kan je een keten selecteren in de recent gezochte ketens lijst en wordt er daardoor de snelste route gepland naar de keten?</w:t>
       </w:r>
       <w:r>
         <w:rPr>
@@ -1975,38 +2107,12 @@
           <w:lang w:val="nl-NL"/>
         </w:rPr>
       </w:pPr>
-    </w:p>
-    <w:p>
-      <w:pPr>
-        <w:rPr>
-          <w:lang w:val="nl-NL"/>
-        </w:rPr>
-      </w:pPr>
-    </w:p>
-    <w:p>
-      <w:pPr>
-        <w:rPr>
-          <w:lang w:val="nl-NL"/>
-        </w:rPr>
-      </w:pPr>
       <w:r>
         <w:rPr>
           <w:lang w:val="nl-NL"/>
         </w:rPr>
         <w:lastRenderedPageBreak/>
-        <w:t>11</w:t>
-      </w:r>
-      <w:r>
-        <w:rPr>
-          <w:lang w:val="nl-NL"/>
-        </w:rPr>
-        <w:t xml:space="preserve">. Kan je een </w:t>
-      </w:r>
-      <w:r>
-        <w:rPr>
-          <w:lang w:val="nl-NL"/>
-        </w:rPr>
-        <w:t>keten toevoegen aan de lijst met favorieten?</w:t>
+        <w:t>15. Kan je bij de help pagina kiezen voor FAQ?</w:t>
       </w:r>
       <w:r>
         <w:rPr>
@@ -2072,37 +2178,121 @@
         <w:rPr>
           <w:lang w:val="nl-NL"/>
         </w:rPr>
-        <w:t>12</w:t>
-      </w:r>
-      <w:r>
-        <w:rPr>
-          <w:lang w:val="nl-NL"/>
-        </w:rPr>
-        <w:t xml:space="preserve">. Kan je een keten </w:t>
-      </w:r>
-      <w:r>
-        <w:rPr>
-          <w:lang w:val="nl-NL"/>
-        </w:rPr>
-        <w:t>verwijderen</w:t>
-      </w:r>
+        <w:t>16. Kan je bij de help pagina kiezen voor vraag inzenden?</w:t>
+      </w:r>
+      <w:r>
+        <w:rPr>
+          <w:lang w:val="nl-NL"/>
+        </w:rPr>
+        <w:br/>
+        <w:t>- Ja</w:t>
+      </w:r>
+      <w:r>
+        <w:rPr>
+          <w:lang w:val="nl-NL"/>
+        </w:rPr>
+        <w:tab/>
+      </w:r>
+      <w:r>
+        <w:rPr>
+          <w:lang w:val="nl-NL"/>
+        </w:rPr>
+        <w:br/>
+        <w:t>- Nee</w:t>
+      </w:r>
+      <w:r>
+        <w:rPr>
+          <w:lang w:val="nl-NL"/>
+        </w:rPr>
+        <w:br/>
+        <w:t>Opmerking:</w:t>
+      </w:r>
+    </w:p>
+    <w:p>
+      <w:pPr>
+        <w:rPr>
+          <w:lang w:val="nl-NL"/>
+        </w:rPr>
+      </w:pPr>
+      <w:r>
+        <w:rPr>
+          <w:lang w:val="nl-NL"/>
+        </w:rPr>
+        <w:t>_____________________________________________________________________________________</w:t>
+      </w:r>
+    </w:p>
+    <w:p>
+      <w:pPr>
+        <w:rPr>
+          <w:lang w:val="nl-NL"/>
+        </w:rPr>
+      </w:pPr>
+      <w:r>
+        <w:rPr>
+          <w:lang w:val="nl-NL"/>
+        </w:rPr>
+        <w:t>_____________________________________________________________________________________</w:t>
+      </w:r>
+    </w:p>
+    <w:p>
+      <w:pPr>
+        <w:rPr>
+          <w:lang w:val="nl-NL"/>
+        </w:rPr>
+      </w:pPr>
+      <w:r>
+        <w:rPr>
+          <w:lang w:val="nl-NL"/>
+        </w:rPr>
+        <w:t>17</w:t>
+      </w:r>
+      <w:r>
+        <w:rPr>
+          <w:lang w:val="nl-NL"/>
+        </w:rPr>
+        <w:t>. Kan je een lijst zien met (</w:t>
+      </w:r>
+      <w:proofErr w:type="spellStart"/>
+      <w:r>
+        <w:rPr>
+          <w:lang w:val="nl-NL"/>
+        </w:rPr>
+        <w:t>Frequently</w:t>
+      </w:r>
+      <w:proofErr w:type="spellEnd"/>
       <w:r>
         <w:rPr>
           <w:lang w:val="nl-NL"/>
         </w:rPr>
         <w:t xml:space="preserve"> </w:t>
       </w:r>
-      <w:r>
-        <w:rPr>
-          <w:lang w:val="nl-NL"/>
-        </w:rPr>
-        <w:t>van</w:t>
-      </w:r>
-      <w:r>
-        <w:rPr>
-          <w:lang w:val="nl-NL"/>
-        </w:rPr>
-        <w:t xml:space="preserve"> de lijst met favorieten?</w:t>
+      <w:proofErr w:type="spellStart"/>
+      <w:r>
+        <w:rPr>
+          <w:lang w:val="nl-NL"/>
+        </w:rPr>
+        <w:t>Asked</w:t>
+      </w:r>
+      <w:proofErr w:type="spellEnd"/>
+      <w:r>
+        <w:rPr>
+          <w:lang w:val="nl-NL"/>
+        </w:rPr>
+        <w:t xml:space="preserve"> </w:t>
+      </w:r>
+      <w:proofErr w:type="spellStart"/>
+      <w:r>
+        <w:rPr>
+          <w:lang w:val="nl-NL"/>
+        </w:rPr>
+        <w:t>Questions</w:t>
+      </w:r>
+      <w:proofErr w:type="spellEnd"/>
+      <w:r>
+        <w:rPr>
+          <w:lang w:val="nl-NL"/>
+        </w:rPr>
+        <w:t>)?</w:t>
       </w:r>
       <w:r>
         <w:rPr>
@@ -2168,25 +2358,13 @@
         <w:rPr>
           <w:lang w:val="nl-NL"/>
         </w:rPr>
-        <w:t>13</w:t>
-      </w:r>
-      <w:r>
-        <w:rPr>
-          <w:lang w:val="nl-NL"/>
-        </w:rPr>
-        <w:t>. Kan je een lijst zien met</w:t>
-      </w:r>
-      <w:r>
-        <w:rPr>
-          <w:lang w:val="nl-NL"/>
-        </w:rPr>
-        <w:t xml:space="preserve"> recent gezochte</w:t>
-      </w:r>
-      <w:r>
-        <w:rPr>
-          <w:lang w:val="nl-NL"/>
-        </w:rPr>
-        <w:t xml:space="preserve"> ketens?</w:t>
+        <w:t>18</w:t>
+      </w:r>
+      <w:r>
+        <w:rPr>
+          <w:lang w:val="nl-NL"/>
+        </w:rPr>
+        <w:t>. Kan je een vraag inzenden?</w:t>
       </w:r>
       <w:r>
         <w:rPr>
@@ -2244,530 +2422,32 @@
     </w:p>
     <w:p>
       <w:pPr>
-        <w:rPr>
-          <w:lang w:val="nl-NL"/>
-        </w:rPr>
-      </w:pPr>
-      <w:r>
-        <w:rPr>
-          <w:lang w:val="nl-NL"/>
-        </w:rPr>
-        <w:t>14</w:t>
-      </w:r>
-      <w:r>
-        <w:rPr>
-          <w:lang w:val="nl-NL"/>
-        </w:rPr>
-        <w:t xml:space="preserve">. Kan je een keten selecteren in de </w:t>
-      </w:r>
-      <w:r>
-        <w:rPr>
-          <w:lang w:val="nl-NL"/>
-        </w:rPr>
-        <w:t>recent gezochte ketens</w:t>
-      </w:r>
-      <w:r>
-        <w:rPr>
-          <w:lang w:val="nl-NL"/>
-        </w:rPr>
-        <w:t xml:space="preserve"> lijst en wordt er daardoor de snelste route gepland naar de keten?</w:t>
-      </w:r>
-      <w:r>
-        <w:rPr>
-          <w:lang w:val="nl-NL"/>
-        </w:rPr>
-        <w:br/>
-        <w:t>- Ja</w:t>
-      </w:r>
-      <w:r>
-        <w:rPr>
-          <w:lang w:val="nl-NL"/>
-        </w:rPr>
-        <w:tab/>
-      </w:r>
-      <w:r>
-        <w:rPr>
-          <w:lang w:val="nl-NL"/>
-        </w:rPr>
-        <w:br/>
-        <w:t>- Nee</w:t>
-      </w:r>
-      <w:r>
-        <w:rPr>
-          <w:lang w:val="nl-NL"/>
-        </w:rPr>
-        <w:br/>
-        <w:t>Opmerking:</w:t>
-      </w:r>
-    </w:p>
-    <w:p>
-      <w:pPr>
-        <w:rPr>
-          <w:lang w:val="nl-NL"/>
-        </w:rPr>
-      </w:pPr>
-      <w:r>
-        <w:rPr>
-          <w:lang w:val="nl-NL"/>
-        </w:rPr>
-        <w:t>_____________________________________________________________________________________</w:t>
-      </w:r>
-    </w:p>
-    <w:p>
-      <w:pPr>
-        <w:rPr>
-          <w:lang w:val="nl-NL"/>
-        </w:rPr>
-      </w:pPr>
-      <w:r>
-        <w:rPr>
-          <w:lang w:val="nl-NL"/>
-        </w:rPr>
-        <w:t>_____________________________________________________________________________________</w:t>
-      </w:r>
-    </w:p>
-    <w:p>
-      <w:pPr>
-        <w:rPr>
-          <w:lang w:val="nl-NL"/>
-        </w:rPr>
-      </w:pPr>
-      <w:r>
-        <w:rPr>
-          <w:lang w:val="nl-NL"/>
-        </w:rPr>
-        <w:t>15</w:t>
-      </w:r>
-      <w:r>
-        <w:rPr>
-          <w:lang w:val="nl-NL"/>
-        </w:rPr>
-        <w:t xml:space="preserve">. Kan je </w:t>
-      </w:r>
-      <w:r>
-        <w:rPr>
-          <w:lang w:val="nl-NL"/>
-        </w:rPr>
-        <w:t>bij de help pagina kiezen voor FAQ?</w:t>
-      </w:r>
-      <w:r>
-        <w:rPr>
-          <w:lang w:val="nl-NL"/>
-        </w:rPr>
-        <w:br/>
-        <w:t>- Ja</w:t>
-      </w:r>
-      <w:r>
-        <w:rPr>
-          <w:lang w:val="nl-NL"/>
-        </w:rPr>
-        <w:tab/>
-      </w:r>
-      <w:r>
-        <w:rPr>
-          <w:lang w:val="nl-NL"/>
-        </w:rPr>
-        <w:br/>
-        <w:t>- Nee</w:t>
-      </w:r>
-      <w:r>
-        <w:rPr>
-          <w:lang w:val="nl-NL"/>
-        </w:rPr>
-        <w:br/>
-        <w:t>Opmerking:</w:t>
-      </w:r>
-    </w:p>
-    <w:p>
-      <w:pPr>
-        <w:rPr>
-          <w:lang w:val="nl-NL"/>
-        </w:rPr>
-      </w:pPr>
-      <w:r>
-        <w:rPr>
-          <w:lang w:val="nl-NL"/>
-        </w:rPr>
-        <w:t>_____________________________________________________________________________________</w:t>
-      </w:r>
-    </w:p>
-    <w:p>
-      <w:pPr>
-        <w:rPr>
-          <w:lang w:val="nl-NL"/>
-        </w:rPr>
-      </w:pPr>
-      <w:r>
-        <w:rPr>
-          <w:lang w:val="nl-NL"/>
-        </w:rPr>
-        <w:t>_____________________________________________________________________________________</w:t>
-      </w:r>
-    </w:p>
-    <w:p>
-      <w:pPr>
-        <w:rPr>
-          <w:lang w:val="nl-NL"/>
-        </w:rPr>
-      </w:pPr>
-    </w:p>
-    <w:p>
-      <w:pPr>
-        <w:rPr>
-          <w:lang w:val="nl-NL"/>
-        </w:rPr>
-      </w:pPr>
-    </w:p>
-    <w:p>
-      <w:pPr>
-        <w:rPr>
-          <w:lang w:val="nl-NL"/>
-        </w:rPr>
-      </w:pPr>
-    </w:p>
-    <w:p>
-      <w:pPr>
-        <w:rPr>
-          <w:lang w:val="nl-NL"/>
-        </w:rPr>
-      </w:pPr>
-      <w:r>
-        <w:rPr>
-          <w:lang w:val="nl-NL"/>
-        </w:rPr>
-        <w:lastRenderedPageBreak/>
-        <w:t>16</w:t>
-      </w:r>
-      <w:r>
-        <w:rPr>
-          <w:lang w:val="nl-NL"/>
-        </w:rPr>
-        <w:t>. Kan je bij</w:t>
-      </w:r>
-      <w:r>
-        <w:rPr>
-          <w:lang w:val="nl-NL"/>
-        </w:rPr>
-        <w:t xml:space="preserve"> de help pagina kiezen voor vraag inzenden?</w:t>
-      </w:r>
-      <w:r>
-        <w:rPr>
-          <w:lang w:val="nl-NL"/>
-        </w:rPr>
-        <w:br/>
-        <w:t>- Ja</w:t>
-      </w:r>
-      <w:r>
-        <w:rPr>
-          <w:lang w:val="nl-NL"/>
-        </w:rPr>
-        <w:tab/>
-      </w:r>
-      <w:r>
-        <w:rPr>
-          <w:lang w:val="nl-NL"/>
-        </w:rPr>
-        <w:br/>
-        <w:t>- Nee</w:t>
-      </w:r>
-      <w:r>
-        <w:rPr>
-          <w:lang w:val="nl-NL"/>
-        </w:rPr>
-        <w:br/>
-        <w:t>Opmerking:</w:t>
-      </w:r>
-    </w:p>
-    <w:p>
-      <w:pPr>
-        <w:rPr>
-          <w:lang w:val="nl-NL"/>
-        </w:rPr>
-      </w:pPr>
-      <w:r>
-        <w:rPr>
-          <w:lang w:val="nl-NL"/>
-        </w:rPr>
-        <w:t>_____________________________________________________________________________________</w:t>
-      </w:r>
-    </w:p>
-    <w:p>
-      <w:pPr>
-        <w:rPr>
-          <w:lang w:val="nl-NL"/>
-        </w:rPr>
-      </w:pPr>
-      <w:r>
-        <w:rPr>
-          <w:lang w:val="nl-NL"/>
-        </w:rPr>
-        <w:t>_____________________________________________________________________________________</w:t>
-      </w:r>
-    </w:p>
-    <w:p>
-      <w:pPr>
-        <w:rPr>
-          <w:lang w:val="nl-NL"/>
-        </w:rPr>
-      </w:pPr>
-      <w:r>
-        <w:rPr>
-          <w:lang w:val="nl-NL"/>
-        </w:rPr>
-        <w:t>17</w:t>
-      </w:r>
-      <w:r>
-        <w:rPr>
-          <w:lang w:val="nl-NL"/>
-        </w:rPr>
-        <w:t xml:space="preserve">. </w:t>
-      </w:r>
-      <w:r>
-        <w:rPr>
-          <w:lang w:val="nl-NL"/>
-        </w:rPr>
-        <w:t>Kan je een lijst zien met (</w:t>
-      </w:r>
-      <w:proofErr w:type="spellStart"/>
-      <w:r>
-        <w:rPr>
-          <w:lang w:val="nl-NL"/>
-        </w:rPr>
-        <w:t>Frequently</w:t>
-      </w:r>
-      <w:proofErr w:type="spellEnd"/>
-      <w:r>
-        <w:rPr>
-          <w:lang w:val="nl-NL"/>
-        </w:rPr>
-        <w:t xml:space="preserve"> </w:t>
-      </w:r>
-      <w:proofErr w:type="spellStart"/>
-      <w:r>
-        <w:rPr>
-          <w:lang w:val="nl-NL"/>
-        </w:rPr>
-        <w:t>Asked</w:t>
-      </w:r>
-      <w:proofErr w:type="spellEnd"/>
-      <w:r>
-        <w:rPr>
-          <w:lang w:val="nl-NL"/>
-        </w:rPr>
-        <w:t xml:space="preserve"> </w:t>
-      </w:r>
-      <w:proofErr w:type="spellStart"/>
-      <w:r>
-        <w:rPr>
-          <w:lang w:val="nl-NL"/>
-        </w:rPr>
-        <w:t>Questions</w:t>
-      </w:r>
-      <w:proofErr w:type="spellEnd"/>
-      <w:r>
-        <w:rPr>
-          <w:lang w:val="nl-NL"/>
-        </w:rPr>
-        <w:t>)?</w:t>
-      </w:r>
-      <w:r>
-        <w:rPr>
-          <w:lang w:val="nl-NL"/>
-        </w:rPr>
-        <w:br/>
-        <w:t>- Ja</w:t>
-      </w:r>
-      <w:r>
-        <w:rPr>
-          <w:lang w:val="nl-NL"/>
-        </w:rPr>
-        <w:tab/>
-      </w:r>
-      <w:r>
-        <w:rPr>
-          <w:lang w:val="nl-NL"/>
-        </w:rPr>
-        <w:br/>
-        <w:t>- Nee</w:t>
-      </w:r>
-      <w:r>
-        <w:rPr>
-          <w:lang w:val="nl-NL"/>
-        </w:rPr>
-        <w:br/>
-        <w:t>Opmerking:</w:t>
-      </w:r>
-    </w:p>
-    <w:p>
-      <w:pPr>
-        <w:rPr>
-          <w:lang w:val="nl-NL"/>
-        </w:rPr>
-      </w:pPr>
-      <w:r>
-        <w:rPr>
-          <w:lang w:val="nl-NL"/>
-        </w:rPr>
-        <w:t>_____________________________________________________________________________________</w:t>
-      </w:r>
-    </w:p>
-    <w:p>
-      <w:pPr>
-        <w:rPr>
-          <w:lang w:val="nl-NL"/>
-        </w:rPr>
-      </w:pPr>
-      <w:r>
-        <w:rPr>
-          <w:lang w:val="nl-NL"/>
-        </w:rPr>
-        <w:t>_____________________________________________________________________________________</w:t>
-      </w:r>
-    </w:p>
-    <w:p>
-      <w:pPr>
-        <w:rPr>
-          <w:lang w:val="nl-NL"/>
-        </w:rPr>
-      </w:pPr>
-      <w:r>
-        <w:rPr>
-          <w:lang w:val="nl-NL"/>
-        </w:rPr>
-        <w:t>18</w:t>
-      </w:r>
-      <w:r>
-        <w:rPr>
-          <w:lang w:val="nl-NL"/>
-        </w:rPr>
-        <w:t xml:space="preserve">. </w:t>
-      </w:r>
-      <w:r>
-        <w:rPr>
-          <w:lang w:val="nl-NL"/>
-        </w:rPr>
-        <w:t>Kan je een vraag inzenden?</w:t>
-      </w:r>
-      <w:r>
-        <w:rPr>
-          <w:lang w:val="nl-NL"/>
-        </w:rPr>
-        <w:br/>
-        <w:t>- Ja</w:t>
-      </w:r>
-      <w:r>
-        <w:rPr>
-          <w:lang w:val="nl-NL"/>
-        </w:rPr>
-        <w:tab/>
-      </w:r>
-      <w:r>
-        <w:rPr>
-          <w:lang w:val="nl-NL"/>
-        </w:rPr>
-        <w:br/>
-        <w:t>- Nee</w:t>
-      </w:r>
-      <w:r>
-        <w:rPr>
-          <w:lang w:val="nl-NL"/>
-        </w:rPr>
-        <w:br/>
-        <w:t>Opmerking:</w:t>
-      </w:r>
-    </w:p>
-    <w:p>
-      <w:pPr>
-        <w:rPr>
-          <w:lang w:val="nl-NL"/>
-        </w:rPr>
-      </w:pPr>
-      <w:r>
-        <w:rPr>
-          <w:lang w:val="nl-NL"/>
-        </w:rPr>
-        <w:t>_____________________________________________________________________________________</w:t>
-      </w:r>
-    </w:p>
-    <w:p>
-      <w:pPr>
-        <w:rPr>
-          <w:lang w:val="nl-NL"/>
-        </w:rPr>
-      </w:pPr>
-      <w:r>
-        <w:rPr>
-          <w:lang w:val="nl-NL"/>
-        </w:rPr>
-        <w:t>_____________________________________________________________________________________</w:t>
-      </w:r>
-    </w:p>
-    <w:p>
-      <w:pPr>
-        <w:rPr>
-          <w:lang w:val="nl-NL"/>
-        </w:rPr>
-      </w:pPr>
-    </w:p>
-    <w:p>
-      <w:pPr>
-        <w:rPr>
-          <w:lang w:val="nl-NL"/>
-        </w:rPr>
-      </w:pPr>
-    </w:p>
-    <w:p>
-      <w:pPr>
-        <w:rPr>
-          <w:lang w:val="nl-NL"/>
-        </w:rPr>
-      </w:pPr>
-    </w:p>
-    <w:p>
-      <w:pPr>
         <w:pStyle w:val="Kop1"/>
         <w:rPr>
           <w:lang w:val="nl-NL"/>
         </w:rPr>
       </w:pPr>
-      <w:bookmarkStart w:id="3" w:name="_Toc505853003"/>
+      <w:bookmarkStart w:id="4" w:name="_Toc509214857"/>
       <w:r>
         <w:rPr>
           <w:lang w:val="nl-NL"/>
         </w:rPr>
         <w:t>Handtekeningen</w:t>
       </w:r>
-      <w:bookmarkEnd w:id="3"/>
-    </w:p>
-    <w:p>
-      <w:pPr>
-        <w:pStyle w:val="Kop2"/>
-        <w:rPr>
-          <w:lang w:val="nl-NL"/>
-        </w:rPr>
-      </w:pPr>
-      <w:bookmarkStart w:id="4" w:name="_Toc505853004"/>
+      <w:bookmarkEnd w:id="4"/>
+    </w:p>
+    <w:p>
+      <w:pPr>
+        <w:rPr>
+          <w:lang w:val="nl-NL"/>
+        </w:rPr>
+      </w:pPr>
       <w:r>
         <w:rPr>
           <w:lang w:val="nl-NL"/>
         </w:rPr>
         <w:t>Peter strik</w:t>
       </w:r>
-      <w:bookmarkEnd w:id="4"/>
-    </w:p>
-    <w:p>
-      <w:pPr>
-        <w:rPr>
-          <w:lang w:val="nl-NL"/>
-        </w:rPr>
-      </w:pPr>
-    </w:p>
-    <w:p>
-      <w:pPr>
-        <w:rPr>
-          <w:lang w:val="nl-NL"/>
-        </w:rPr>
-      </w:pPr>
     </w:p>
     <w:p>
       <w:pPr>
@@ -2781,82 +2461,6 @@
     </w:p>
     <w:p>
       <w:pPr>
-        <w:rPr>
-          <w:lang w:val="nl-NL"/>
-        </w:rPr>
-      </w:pPr>
-    </w:p>
-    <w:p>
-      <w:pPr>
-        <w:pStyle w:val="Kop2"/>
-        <w:rPr>
-          <w:lang w:val="nl-NL"/>
-        </w:rPr>
-      </w:pPr>
-      <w:bookmarkStart w:id="5" w:name="_Toc505853005"/>
-      <w:r>
-        <w:rPr>
-          <w:lang w:val="nl-NL"/>
-        </w:rPr>
-        <w:t xml:space="preserve">Tim </w:t>
-      </w:r>
-      <w:proofErr w:type="spellStart"/>
-      <w:r>
-        <w:rPr>
-          <w:lang w:val="nl-NL"/>
-        </w:rPr>
-        <w:t>Reniers</w:t>
-      </w:r>
-      <w:proofErr w:type="spellEnd"/>
-      <w:r>
-        <w:rPr>
-          <w:lang w:val="nl-NL"/>
-        </w:rPr>
-        <w:tab/>
-      </w:r>
-      <w:r>
-        <w:rPr>
-          <w:lang w:val="nl-NL"/>
-        </w:rPr>
-        <w:tab/>
-      </w:r>
-      <w:r>
-        <w:rPr>
-          <w:lang w:val="nl-NL"/>
-        </w:rPr>
-        <w:tab/>
-      </w:r>
-      <w:r>
-        <w:rPr>
-          <w:lang w:val="nl-NL"/>
-        </w:rPr>
-        <w:tab/>
-      </w:r>
-      <w:r>
-        <w:rPr>
-          <w:lang w:val="nl-NL"/>
-        </w:rPr>
-        <w:tab/>
-        <w:t>Kenley Strik</w:t>
-      </w:r>
-      <w:bookmarkEnd w:id="5"/>
-    </w:p>
-    <w:p>
-      <w:pPr>
-        <w:rPr>
-          <w:lang w:val="nl-NL"/>
-        </w:rPr>
-      </w:pPr>
-    </w:p>
-    <w:p>
-      <w:pPr>
-        <w:rPr>
-          <w:lang w:val="nl-NL"/>
-        </w:rPr>
-      </w:pPr>
-    </w:p>
-    <w:p>
-      <w:pPr>
         <w:pBdr>
           <w:bottom w:val="single" w:sz="6" w:space="1" w:color="auto"/>
         </w:pBdr>
@@ -2867,7 +2471,78 @@
     </w:p>
     <w:p>
       <w:pPr>
-        <w:pStyle w:val="Kop2"/>
+        <w:rPr>
+          <w:lang w:val="nl-NL"/>
+        </w:rPr>
+      </w:pPr>
+    </w:p>
+    <w:p>
+      <w:pPr>
+        <w:rPr>
+          <w:lang w:val="nl-NL"/>
+        </w:rPr>
+      </w:pPr>
+      <w:r>
+        <w:rPr>
+          <w:lang w:val="nl-NL"/>
+        </w:rPr>
+        <w:t xml:space="preserve">Tim </w:t>
+      </w:r>
+      <w:proofErr w:type="spellStart"/>
+      <w:r>
+        <w:rPr>
+          <w:lang w:val="nl-NL"/>
+        </w:rPr>
+        <w:t>Reniers</w:t>
+      </w:r>
+      <w:proofErr w:type="spellEnd"/>
+      <w:r>
+        <w:rPr>
+          <w:lang w:val="nl-NL"/>
+        </w:rPr>
+        <w:tab/>
+      </w:r>
+      <w:r>
+        <w:rPr>
+          <w:lang w:val="nl-NL"/>
+        </w:rPr>
+        <w:tab/>
+      </w:r>
+      <w:r>
+        <w:rPr>
+          <w:lang w:val="nl-NL"/>
+        </w:rPr>
+        <w:tab/>
+      </w:r>
+      <w:r>
+        <w:rPr>
+          <w:lang w:val="nl-NL"/>
+        </w:rPr>
+        <w:tab/>
+      </w:r>
+      <w:r>
+        <w:rPr>
+          <w:lang w:val="nl-NL"/>
+        </w:rPr>
+        <w:tab/>
+        <w:t>Kenley Strik</w:t>
+      </w:r>
+    </w:p>
+    <w:p>
+      <w:pPr>
+        <w:pBdr>
+          <w:bottom w:val="single" w:sz="6" w:space="1" w:color="auto"/>
+        </w:pBdr>
+        <w:rPr>
+          <w:lang w:val="nl-NL"/>
+        </w:rPr>
+      </w:pPr>
+    </w:p>
+    <w:p>
+      <w:pPr>
+        <w:pBdr>
+          <w:bottom w:val="single" w:sz="6" w:space="1" w:color="auto"/>
+        </w:pBdr>
         <w:rPr>
           <w:lang w:val="nl-NL"/>
         </w:rPr>
@@ -3724,6 +3399,7 @@
     <w:rsidRoot w:val="002A7B46"/>
     <w:rsid w:val="001707AB"/>
     <w:rsid w:val="00192118"/>
+    <w:rsid w:val="001B0F43"/>
     <w:rsid w:val="002A7B46"/>
     <w:rsid w:val="004C04A7"/>
     <w:rsid w:val="00DB7B86"/>
@@ -4516,7 +4192,7 @@
 </file>
 
 <file path=customXml/itemProps2.xml><?xml version="1.0" encoding="utf-8"?>
-<ds:datastoreItem xmlns:ds="http://schemas.openxmlformats.org/officeDocument/2006/customXml" ds:itemID="{9DA07905-40B8-4AE7-97D3-E48E0118F5A6}">
+<ds:datastoreItem xmlns:ds="http://schemas.openxmlformats.org/officeDocument/2006/customXml" ds:itemID="{AF1FE37C-8330-4520-AAC1-E6EF3CBEC2D7}">
   <ds:schemaRefs>
     <ds:schemaRef ds:uri="http://schemas.openxmlformats.org/officeDocument/2006/bibliography"/>
   </ds:schemaRefs>

</xml_diff>